<commit_message>
Add Table 1 for eICU
</commit_message>
<xml_diff>
--- a/results/table1/MIMIC.docx
+++ b/results/table1/MIMIC.docx
@@ -10653,7 +10653,7 @@
       </w:tr>
       <w:tr>
         <w:trPr>
-          <w:trHeight w:val="530" w:hRule="auto"/>
+          <w:trHeight w:val="614" w:hRule="auto"/>
         </w:trPr>
         body58
         <w:tc>
@@ -10696,7 +10696,7 @@
                 <w:szCs w:val="22"/>
                 <w:color w:val="000000"/>
               </w:rPr>
-              <w:t xml:space="preserve">race</w:t>
+              <w:t xml:space="preserve">Ethnicity</w:t>
             </w:r>
           </w:p>
         </w:tc>

</xml_diff>